<commit_message>
better error handling; minor bug fixes
</commit_message>
<xml_diff>
--- a/documentation.docx
+++ b/documentation.docx
@@ -30,10 +30,7 @@
         </w:numPr>
       </w:pPr>
       <w:r>
-        <w:t>normal-</w:t>
-      </w:r>
-      <w:r>
-        <w:t>user: Any action a normal logged-in user could perform</w:t>
+        <w:t>profile: The authorized client can read the profile information of the user</w:t>
       </w:r>
     </w:p>
     <w:p>
@@ -45,13 +42,19 @@
         </w:numPr>
       </w:pPr>
       <w:r>
-        <w:t xml:space="preserve">admin: </w:t>
-      </w:r>
-      <w:r>
-        <w:t>Any action</w:t>
-      </w:r>
-      <w:r>
-        <w:t xml:space="preserve"> an admin can perform</w:t>
+        <w:t>surrogate-authenticated: The authorized client can act as a surrogate for the logged in user</w:t>
+      </w:r>
+    </w:p>
+    <w:p>
+      <w:pPr>
+        <w:pStyle w:val="ListParagraph"/>
+        <w:numPr>
+          <w:ilvl w:val="0"/>
+          <w:numId w:val="1"/>
+        </w:numPr>
+      </w:pPr>
+      <w:r>
+        <w:t>surrogate-admin: The authorized client can act as a surrogate for the admin user</w:t>
       </w:r>
     </w:p>
     <w:p>
@@ -305,13 +308,8 @@
         <w:pStyle w:val="Heading1"/>
       </w:pPr>
       <w:r>
-        <w:t xml:space="preserve">Sign Up - </w:t>
-      </w:r>
-      <w:proofErr w:type="spellStart"/>
-      <w:r>
-        <w:t>Instagram</w:t>
-      </w:r>
-      <w:proofErr w:type="spellEnd"/>
+        <w:t>Sign Up - Instagram</w:t>
+      </w:r>
     </w:p>
     <w:p>
       <w:pPr>
@@ -420,40 +418,162 @@
       </w:r>
     </w:p>
     <w:p>
-      <w:proofErr w:type="gramStart"/>
-      <w:r>
-        <w:t>data</w:t>
-      </w:r>
-      <w:proofErr w:type="gramEnd"/>
-      <w:r>
-        <w:t xml:space="preserve"> = {</w:t>
+      <w:r>
+        <w:t>data = {</w:t>
+      </w:r>
+    </w:p>
+    <w:p>
+      <w:r>
+        <w:t xml:space="preserve">        "client_id": "</w:t>
+      </w:r>
+      <w:r>
+        <w:t>&lt;client_id&gt;</w:t>
+      </w:r>
+      <w:r>
+        <w:t>"</w:t>
+      </w:r>
+      <w:r>
+        <w:t>,</w:t>
+      </w:r>
+    </w:p>
+    <w:p>
+      <w:r>
+        <w:t xml:space="preserve">        "client_secret": "</w:t>
+      </w:r>
+      <w:r>
+        <w:t>&lt;client_secret&gt;</w:t>
+      </w:r>
+      <w:r>
+        <w:t>"</w:t>
+      </w:r>
+      <w:r>
+        <w:t>,</w:t>
+      </w:r>
+    </w:p>
+    <w:p>
+      <w:r>
+        <w:t xml:space="preserve">        "username": "</w:t>
+      </w:r>
+      <w:r>
+        <w:t>&lt;username&gt;</w:t>
+      </w:r>
+      <w:r>
+        <w:t>"</w:t>
+      </w:r>
+      <w:r>
+        <w:t>,</w:t>
+      </w:r>
+    </w:p>
+    <w:p>
+      <w:r>
+        <w:t xml:space="preserve">        "password": "</w:t>
+      </w:r>
+      <w:r>
+        <w:t>&lt;password&gt;</w:t>
+      </w:r>
+      <w:r>
+        <w:t>"</w:t>
+      </w:r>
+      <w:r>
+        <w:t>,</w:t>
+      </w:r>
+    </w:p>
+    <w:p>
+      <w:r>
+        <w:t xml:space="preserve">        "redirect_uri": "&lt;redirect_uri&gt;"</w:t>
+      </w:r>
+      <w:r>
+        <w:t>,</w:t>
+      </w:r>
+    </w:p>
+    <w:p>
+      <w:r>
+        <w:t xml:space="preserve">        "response_type": "code"</w:t>
+      </w:r>
+      <w:r>
+        <w:t>,</w:t>
+      </w:r>
+    </w:p>
+    <w:p>
+      <w:r>
+        <w:t xml:space="preserve">        "scope": "</w:t>
+      </w:r>
+      <w:r>
+        <w:t>normal-user</w:t>
+      </w:r>
+      <w:r>
+        <w:t>"</w:t>
+      </w:r>
+      <w:r>
+        <w:t>,</w:t>
+      </w:r>
+    </w:p>
+    <w:p>
+      <w:r>
+        <w:t>}</w:t>
+      </w:r>
+    </w:p>
+    <w:p>
+      <w:pPr>
+        <w:pStyle w:val="Heading3"/>
+      </w:pPr>
+      <w:r>
+        <w:t>For 3</w:t>
+      </w:r>
+      <w:r>
+        <w:rPr>
+          <w:vertAlign w:val="superscript"/>
+        </w:rPr>
+        <w:t>rd</w:t>
+      </w:r>
+      <w:r>
+        <w:t xml:space="preserve"> Part</w:t>
+      </w:r>
+      <w:r>
+        <w:t>y</w:t>
+      </w:r>
+      <w:r>
+        <w:t xml:space="preserve"> Sign In</w:t>
+      </w:r>
+    </w:p>
+    <w:p>
+      <w:r>
+        <w:t>data = {</w:t>
+      </w:r>
+    </w:p>
+    <w:p>
+      <w:r>
+        <w:t xml:space="preserve">        "client_id": "&lt;client_id&gt;",</w:t>
+      </w:r>
+    </w:p>
+    <w:p>
+      <w:r>
+        <w:t xml:space="preserve">        "client_secret": "&lt;client_secret&gt;",</w:t>
       </w:r>
     </w:p>
     <w:p>
       <w:r>
         <w:t xml:space="preserve">        "</w:t>
       </w:r>
-      <w:proofErr w:type="spellStart"/>
-      <w:r>
-        <w:t>client_id</w:t>
-      </w:r>
-      <w:proofErr w:type="spellEnd"/>
+      <w:r>
+        <w:t>user_id</w:t>
+      </w:r>
       <w:r>
         <w:t>": "</w:t>
       </w:r>
       <w:r>
-        <w:t>&lt;</w:t>
-      </w:r>
-      <w:proofErr w:type="spellStart"/>
-      <w:r>
-        <w:t>client_id</w:t>
-      </w:r>
-      <w:proofErr w:type="spellEnd"/>
-      <w:r>
-        <w:t>&gt;</w:t>
-      </w:r>
-      <w:r>
-        <w:t>"</w:t>
+        <w:t>&lt;user_id&gt;</w:t>
+      </w:r>
+      <w:r>
+        <w:t>",</w:t>
+      </w:r>
+    </w:p>
+    <w:p>
+      <w:r>
+        <w:t xml:space="preserve">        "redirect_uri": "</w:t>
+      </w:r>
+      <w:r>
+        <w:t>&lt;redirect_uri&gt;"</w:t>
       </w:r>
       <w:r>
         <w:t>,</w:t>
@@ -461,138 +581,30 @@
     </w:p>
     <w:p>
       <w:r>
+        <w:t xml:space="preserve">        "response_type": "code",</w:t>
+      </w:r>
+    </w:p>
+    <w:p>
+      <w:r>
+        <w:lastRenderedPageBreak/>
+        <w:t xml:space="preserve">        "scope": "</w:t>
+      </w:r>
+      <w:r>
+        <w:t>normal-user</w:t>
+      </w:r>
+      <w:r>
+        <w:t>",</w:t>
+      </w:r>
+    </w:p>
+    <w:p>
+      <w:r>
         <w:t xml:space="preserve">        "</w:t>
       </w:r>
-      <w:proofErr w:type="spellStart"/>
-      <w:r>
-        <w:t>client_secret</w:t>
-      </w:r>
-      <w:proofErr w:type="spellEnd"/>
-      <w:r>
-        <w:t>": "</w:t>
-      </w:r>
-      <w:r>
-        <w:t>&lt;</w:t>
-      </w:r>
-      <w:proofErr w:type="spellStart"/>
-      <w:r>
-        <w:t>client_secret</w:t>
-      </w:r>
-      <w:proofErr w:type="spellEnd"/>
-      <w:r>
-        <w:t>&gt;</w:t>
-      </w:r>
-      <w:r>
-        <w:t>"</w:t>
-      </w:r>
-      <w:r>
-        <w:t>,</w:t>
-      </w:r>
-    </w:p>
-    <w:p>
-      <w:r>
-        <w:t xml:space="preserve">        "</w:t>
-      </w:r>
-      <w:proofErr w:type="gramStart"/>
-      <w:r>
-        <w:t>username</w:t>
-      </w:r>
-      <w:proofErr w:type="gramEnd"/>
-      <w:r>
-        <w:t>": "</w:t>
-      </w:r>
-      <w:r>
-        <w:t>&lt;username&gt;</w:t>
-      </w:r>
-      <w:r>
-        <w:t>"</w:t>
-      </w:r>
-      <w:r>
-        <w:t>,</w:t>
-      </w:r>
-    </w:p>
-    <w:p>
-      <w:r>
-        <w:t xml:space="preserve">        "</w:t>
-      </w:r>
-      <w:proofErr w:type="gramStart"/>
-      <w:r>
-        <w:t>password</w:t>
-      </w:r>
-      <w:proofErr w:type="gramEnd"/>
-      <w:r>
-        <w:t>": "</w:t>
-      </w:r>
-      <w:r>
-        <w:t>&lt;password&gt;</w:t>
-      </w:r>
-      <w:r>
-        <w:t>"</w:t>
-      </w:r>
-      <w:r>
-        <w:t>,</w:t>
-      </w:r>
-    </w:p>
-    <w:p>
-      <w:r>
-        <w:t xml:space="preserve">        "</w:t>
-      </w:r>
-      <w:proofErr w:type="spellStart"/>
-      <w:r>
-        <w:t>redirect_uri</w:t>
-      </w:r>
-      <w:proofErr w:type="spellEnd"/>
-      <w:r>
-        <w:t>": "&lt;</w:t>
-      </w:r>
-      <w:proofErr w:type="spellStart"/>
-      <w:r>
-        <w:t>redirect_uri</w:t>
-      </w:r>
-      <w:proofErr w:type="spellEnd"/>
-      <w:r>
-        <w:t>&gt;"</w:t>
-      </w:r>
-      <w:r>
-        <w:t>,</w:t>
-      </w:r>
-    </w:p>
-    <w:p>
-      <w:r>
-        <w:t xml:space="preserve">        "</w:t>
-      </w:r>
-      <w:proofErr w:type="spellStart"/>
-      <w:r>
-        <w:t>response_type</w:t>
-      </w:r>
-      <w:proofErr w:type="spellEnd"/>
-      <w:r>
-        <w:t>": "code"</w:t>
-      </w:r>
-      <w:r>
-        <w:t>,</w:t>
-      </w:r>
-    </w:p>
-    <w:p>
-      <w:r>
-        <w:t xml:space="preserve">        "</w:t>
-      </w:r>
-      <w:proofErr w:type="gramStart"/>
-      <w:r>
-        <w:t>scope</w:t>
-      </w:r>
-      <w:proofErr w:type="gramEnd"/>
-      <w:r>
-        <w:t>": "</w:t>
-      </w:r>
-      <w:r>
-        <w:t>normal-user</w:t>
-      </w:r>
-      <w:r>
-        <w:t>"</w:t>
-      </w:r>
-      <w:r>
-        <w:t>,</w:t>
+      <w:r>
+        <w:t>thirdparty</w:t>
+      </w:r>
+      <w:r>
+        <w:t>": "true",</w:t>
       </w:r>
     </w:p>
     <w:p>
@@ -602,422 +614,444 @@
     </w:p>
     <w:p>
       <w:pPr>
-        <w:pStyle w:val="Heading3"/>
-      </w:pPr>
-      <w:r>
-        <w:t>For 3</w:t>
-      </w:r>
-      <w:r>
-        <w:rPr>
-          <w:vertAlign w:val="superscript"/>
-        </w:rPr>
-        <w:t>rd</w:t>
-      </w:r>
-      <w:r>
-        <w:t xml:space="preserve"> Part</w:t>
-      </w:r>
-      <w:r>
-        <w:t>y</w:t>
-      </w:r>
-      <w:r>
-        <w:t xml:space="preserve"> Sign In</w:t>
-      </w:r>
-    </w:p>
-    <w:p>
-      <w:proofErr w:type="gramStart"/>
-      <w:r>
-        <w:t>data</w:t>
-      </w:r>
-      <w:proofErr w:type="gramEnd"/>
-      <w:r>
-        <w:t xml:space="preserve"> = {</w:t>
-      </w:r>
-    </w:p>
-    <w:p>
-      <w:r>
-        <w:t xml:space="preserve">        </w:t>
-      </w:r>
-      <w:r>
-        <w:t>"</w:t>
-      </w:r>
-      <w:proofErr w:type="spellStart"/>
-      <w:r>
-        <w:t>client_id</w:t>
-      </w:r>
-      <w:proofErr w:type="spellEnd"/>
-      <w:r>
-        <w:t>": "&lt;</w:t>
-      </w:r>
-      <w:proofErr w:type="spellStart"/>
-      <w:r>
-        <w:t>client_id</w:t>
-      </w:r>
-      <w:proofErr w:type="spellEnd"/>
-      <w:r>
-        <w:t>&gt;",</w:t>
-      </w:r>
-    </w:p>
-    <w:p>
-      <w:r>
-        <w:t xml:space="preserve">        "</w:t>
-      </w:r>
-      <w:proofErr w:type="spellStart"/>
-      <w:r>
-        <w:t>client_secret</w:t>
-      </w:r>
-      <w:proofErr w:type="spellEnd"/>
-      <w:r>
-        <w:t>": "&lt;</w:t>
-      </w:r>
-      <w:proofErr w:type="spellStart"/>
-      <w:r>
-        <w:t>client_secret</w:t>
-      </w:r>
-      <w:proofErr w:type="spellEnd"/>
-      <w:r>
-        <w:t>&gt;",</w:t>
-      </w:r>
-    </w:p>
-    <w:p>
-      <w:r>
-        <w:t xml:space="preserve">        "</w:t>
-      </w:r>
-      <w:proofErr w:type="spellStart"/>
-      <w:r>
-        <w:t>user_id</w:t>
-      </w:r>
-      <w:proofErr w:type="spellEnd"/>
-      <w:r>
-        <w:t>": "</w:t>
-      </w:r>
-      <w:r>
-        <w:t>&lt;</w:t>
-      </w:r>
-      <w:proofErr w:type="spellStart"/>
-      <w:r>
-        <w:t>user_id</w:t>
-      </w:r>
-      <w:proofErr w:type="spellEnd"/>
-      <w:r>
-        <w:t>&gt;</w:t>
-      </w:r>
-      <w:r>
-        <w:t>",</w:t>
-      </w:r>
-    </w:p>
-    <w:p>
-      <w:r>
-        <w:t xml:space="preserve">        "</w:t>
-      </w:r>
-      <w:proofErr w:type="spellStart"/>
-      <w:r>
-        <w:t>redirect_uri</w:t>
-      </w:r>
-      <w:proofErr w:type="spellEnd"/>
-      <w:r>
-        <w:t>": "</w:t>
-      </w:r>
-      <w:r>
-        <w:t>&lt;</w:t>
-      </w:r>
-      <w:proofErr w:type="spellStart"/>
-      <w:r>
-        <w:t>redirect_uri</w:t>
-      </w:r>
-      <w:proofErr w:type="spellEnd"/>
-      <w:r>
-        <w:t>&gt;"</w:t>
-      </w:r>
-      <w:r>
-        <w:t>,</w:t>
-      </w:r>
-    </w:p>
-    <w:p>
-      <w:r>
-        <w:t xml:space="preserve">        "</w:t>
-      </w:r>
-      <w:proofErr w:type="spellStart"/>
-      <w:r>
-        <w:t>response_type</w:t>
-      </w:r>
-      <w:proofErr w:type="spellEnd"/>
-      <w:r>
-        <w:t>": "code",</w:t>
+        <w:pStyle w:val="Heading1"/>
+      </w:pPr>
+      <w:r>
+        <w:t>Get Access Token</w:t>
+      </w:r>
+    </w:p>
+    <w:p>
+      <w:pPr>
+        <w:rPr>
+          <w:b/>
+        </w:rPr>
+      </w:pPr>
+      <w:r>
+        <w:rPr>
+          <w:b/>
+        </w:rPr>
+        <w:t>Allowed Method</w:t>
+      </w:r>
+      <w:r>
+        <w:rPr>
+          <w:b/>
+        </w:rPr>
+        <w:t>(</w:t>
+      </w:r>
+      <w:r>
+        <w:rPr>
+          <w:b/>
+        </w:rPr>
+        <w:t>s</w:t>
+      </w:r>
+      <w:r>
+        <w:rPr>
+          <w:b/>
+        </w:rPr>
+        <w:t>)</w:t>
+      </w:r>
+      <w:r>
+        <w:rPr>
+          <w:b/>
+        </w:rPr>
+        <w:t xml:space="preserve">: </w:t>
+      </w:r>
+      <w:r>
+        <w:rPr>
+          <w:b/>
+        </w:rPr>
+        <w:t>POST, GET</w:t>
+      </w:r>
+    </w:p>
+    <w:p>
+      <w:r>
+        <w:t>https://my.api.com/oauth/access_token?grant_type=authorization_code&amp;code=&lt;code&gt;&amp;client_id=&lt;</w:t>
+      </w:r>
+      <w:r>
+        <w:t>clie</w:t>
+      </w:r>
+      <w:r>
+        <w:t>nt_id&gt;&amp;client_secret=&lt;client_secret&gt;&amp;redirect_uri=&lt;redirect_uri&gt;</w:t>
+      </w:r>
+    </w:p>
+    <w:p>
+      <w:pPr>
+        <w:pStyle w:val="Heading1"/>
+      </w:pPr>
+      <w:r>
+        <w:t>Refresh Access Token</w:t>
+      </w:r>
+    </w:p>
+    <w:p>
+      <w:pPr>
+        <w:rPr>
+          <w:b/>
+        </w:rPr>
+      </w:pPr>
+      <w:r>
+        <w:rPr>
+          <w:b/>
+        </w:rPr>
+        <w:t>Allowed Method</w:t>
+      </w:r>
+      <w:r>
+        <w:rPr>
+          <w:b/>
+        </w:rPr>
+        <w:t>(</w:t>
+      </w:r>
+      <w:r>
+        <w:rPr>
+          <w:b/>
+        </w:rPr>
+        <w:t>s</w:t>
+      </w:r>
+      <w:r>
+        <w:rPr>
+          <w:b/>
+        </w:rPr>
+        <w:t>)</w:t>
+      </w:r>
+      <w:r>
+        <w:rPr>
+          <w:b/>
+        </w:rPr>
+        <w:t xml:space="preserve">: </w:t>
+      </w:r>
+      <w:r>
+        <w:rPr>
+          <w:b/>
+        </w:rPr>
+        <w:t>POST, GET</w:t>
+      </w:r>
+    </w:p>
+    <w:p>
+      <w:r>
+        <w:t>https://my.api.com/oauth/access_token?grant_type=refresh_token&amp;refresh_token=&lt;refresh_token&gt;&amp;client_id=&lt;client_id&gt;&amp;client_secret=&lt;client_secret&gt;</w:t>
+      </w:r>
+    </w:p>
+    <w:p>
+      <w:pPr>
+        <w:pStyle w:val="Heading1"/>
+      </w:pPr>
+      <w:r>
+        <w:t>De-authorize User</w:t>
+      </w:r>
+    </w:p>
+    <w:p>
+      <w:pPr>
+        <w:rPr>
+          <w:b/>
+        </w:rPr>
+      </w:pPr>
+      <w:r>
+        <w:rPr>
+          <w:b/>
+        </w:rPr>
+        <w:t>Allowed Method</w:t>
+      </w:r>
+      <w:r>
+        <w:rPr>
+          <w:b/>
+        </w:rPr>
+        <w:t>(</w:t>
+      </w:r>
+      <w:r>
+        <w:rPr>
+          <w:b/>
+        </w:rPr>
+        <w:t>s</w:t>
+      </w:r>
+      <w:r>
+        <w:rPr>
+          <w:b/>
+        </w:rPr>
+        <w:t>)</w:t>
+      </w:r>
+      <w:r>
+        <w:rPr>
+          <w:b/>
+        </w:rPr>
+        <w:t xml:space="preserve">: </w:t>
+      </w:r>
+      <w:r>
+        <w:rPr>
+          <w:b/>
+        </w:rPr>
+        <w:t>POST, GET</w:t>
+      </w:r>
+    </w:p>
+    <w:p>
+      <w:r>
+        <w:t>https://my.api.com/oauth/deauthorize?access_token=&lt;access_token&gt;</w:t>
+      </w:r>
+    </w:p>
+    <w:p>
+      <w:pPr>
+        <w:pStyle w:val="Heading1"/>
+      </w:pPr>
+      <w:r>
+        <w:t>Test API Call</w:t>
+      </w:r>
+    </w:p>
+    <w:p>
+      <w:pPr>
+        <w:rPr>
+          <w:b/>
+        </w:rPr>
+      </w:pPr>
+      <w:r>
+        <w:rPr>
+          <w:b/>
+        </w:rPr>
+        <w:t>Allowed Method</w:t>
+      </w:r>
+      <w:r>
+        <w:rPr>
+          <w:b/>
+        </w:rPr>
+        <w:t>(</w:t>
+      </w:r>
+      <w:r>
+        <w:rPr>
+          <w:b/>
+        </w:rPr>
+        <w:t>s</w:t>
+      </w:r>
+      <w:r>
+        <w:rPr>
+          <w:b/>
+        </w:rPr>
+        <w:t>)</w:t>
+      </w:r>
+      <w:r>
+        <w:rPr>
+          <w:b/>
+        </w:rPr>
+        <w:t xml:space="preserve">: </w:t>
+      </w:r>
+      <w:r>
+        <w:rPr>
+          <w:b/>
+        </w:rPr>
+        <w:t>POST, GET</w:t>
+      </w:r>
+    </w:p>
+    <w:p>
+      <w:r>
+        <w:t>https://my.api.com/v1/user/profile?access_token=&lt;access_token&gt;</w:t>
+      </w:r>
+    </w:p>
+    <w:p>
+      <w:pPr>
+        <w:pStyle w:val="Heading1"/>
+      </w:pPr>
+      <w:r>
+        <w:t>User Profile</w:t>
+      </w:r>
+    </w:p>
+    <w:p>
+      <w:pPr>
+        <w:rPr>
+          <w:b/>
+        </w:rPr>
+      </w:pPr>
+      <w:r>
+        <w:rPr>
+          <w:b/>
+        </w:rPr>
+        <w:t>Allowed Method</w:t>
+      </w:r>
+      <w:r>
+        <w:rPr>
+          <w:b/>
+        </w:rPr>
+        <w:t>(</w:t>
+      </w:r>
+      <w:r>
+        <w:rPr>
+          <w:b/>
+        </w:rPr>
+        <w:t>s</w:t>
+      </w:r>
+      <w:r>
+        <w:rPr>
+          <w:b/>
+        </w:rPr>
+        <w:t>)</w:t>
+      </w:r>
+      <w:r>
+        <w:rPr>
+          <w:b/>
+        </w:rPr>
+        <w:t xml:space="preserve">: </w:t>
+      </w:r>
+      <w:r>
+        <w:rPr>
+          <w:b/>
+        </w:rPr>
+        <w:t>GET, PUT</w:t>
+      </w:r>
+    </w:p>
+    <w:p>
+      <w:pPr>
+        <w:rPr>
+          <w:b/>
+        </w:rPr>
+      </w:pPr>
+      <w:r>
+        <w:rPr>
+          <w:b/>
+        </w:rPr>
+        <w:t>GET profile info</w:t>
+      </w:r>
+    </w:p>
+    <w:p>
+      <w:r>
+        <w:t>https://</w:t>
+      </w:r>
+      <w:r>
+        <w:t>my.api.com</w:t>
+      </w:r>
+      <w:r>
+        <w:t>/v1/users?access_token=</w:t>
+      </w:r>
+      <w:r>
+        <w:t>&lt;access_token&gt;</w:t>
+      </w:r>
+      <w:r>
+        <w:t>&amp;field=username&amp;field=email&amp;field=first_name</w:t>
+      </w:r>
+    </w:p>
+    <w:p>
+      <w:pPr>
+        <w:rPr>
+          <w:b/>
+        </w:rPr>
+      </w:pPr>
+      <w:r>
+        <w:rPr>
+          <w:b/>
+        </w:rPr>
+        <w:t>SET / Update profile info</w:t>
+      </w:r>
+    </w:p>
+    <w:p>
+      <w:r>
+        <w:t>db_fields = {</w:t>
+      </w:r>
+    </w:p>
+    <w:p>
+      <w:r>
+        <w:t xml:space="preserve">             'first_name': '</w:t>
+      </w:r>
+      <w:r>
+        <w:t>H</w:t>
+      </w:r>
+      <w:r>
+        <w:t>aseeb',</w:t>
       </w:r>
     </w:p>
     <w:p>
       <w:r>
         <w:lastRenderedPageBreak/>
-        <w:t xml:space="preserve">        "</w:t>
-      </w:r>
-      <w:proofErr w:type="gramStart"/>
-      <w:r>
-        <w:t>scope</w:t>
-      </w:r>
-      <w:proofErr w:type="gramEnd"/>
-      <w:r>
-        <w:t>": "</w:t>
-      </w:r>
-      <w:r>
-        <w:t>normal-user</w:t>
-      </w:r>
-      <w:r>
-        <w:t>",</w:t>
-      </w:r>
-    </w:p>
-    <w:p>
-      <w:r>
-        <w:t xml:space="preserve">        "</w:t>
-      </w:r>
-      <w:proofErr w:type="spellStart"/>
-      <w:proofErr w:type="gramStart"/>
-      <w:r>
-        <w:t>thirdparty</w:t>
-      </w:r>
-      <w:proofErr w:type="spellEnd"/>
-      <w:proofErr w:type="gramEnd"/>
-      <w:r>
-        <w:t>": "true",</w:t>
-      </w:r>
-    </w:p>
-    <w:p>
-      <w:r>
-        <w:t>}</w:t>
-      </w:r>
-    </w:p>
-    <w:p>
-      <w:pPr>
-        <w:pStyle w:val="Heading1"/>
-      </w:pPr>
-      <w:r>
-        <w:t>Get Access Token</w:t>
-      </w:r>
-    </w:p>
-    <w:p>
-      <w:pPr>
-        <w:rPr>
-          <w:b/>
-        </w:rPr>
-      </w:pPr>
-      <w:r>
-        <w:rPr>
-          <w:b/>
-        </w:rPr>
-        <w:t>Allowed Method</w:t>
-      </w:r>
-      <w:r>
-        <w:rPr>
-          <w:b/>
-        </w:rPr>
-        <w:t>(</w:t>
-      </w:r>
-      <w:r>
-        <w:rPr>
-          <w:b/>
-        </w:rPr>
-        <w:t>s</w:t>
-      </w:r>
-      <w:r>
-        <w:rPr>
-          <w:b/>
-        </w:rPr>
-        <w:t>)</w:t>
-      </w:r>
-      <w:r>
-        <w:rPr>
-          <w:b/>
-        </w:rPr>
-        <w:t xml:space="preserve">: </w:t>
-      </w:r>
-      <w:r>
-        <w:rPr>
-          <w:b/>
-        </w:rPr>
-        <w:t>POST, GET</w:t>
-      </w:r>
-    </w:p>
-    <w:p>
-      <w:r>
-        <w:t>https://my.api.com/oauth/access_token?grant_type=authorization_code&amp;code=&lt;code&gt;&amp;client_id=&lt;</w:t>
-      </w:r>
-      <w:r>
-        <w:t>clie</w:t>
-      </w:r>
-      <w:r>
-        <w:t>nt_id&gt;&amp;client_secret=&lt;client_secret&gt;&amp;redirect_uri=&lt;redirect_uri&gt;</w:t>
-      </w:r>
-    </w:p>
-    <w:p>
-      <w:pPr>
-        <w:pStyle w:val="Heading1"/>
-      </w:pPr>
-      <w:r>
-        <w:t>Refresh Access Token</w:t>
-      </w:r>
-    </w:p>
-    <w:p>
-      <w:pPr>
-        <w:rPr>
-          <w:b/>
-        </w:rPr>
-      </w:pPr>
-      <w:r>
-        <w:rPr>
-          <w:b/>
-        </w:rPr>
-        <w:t>Allowed Method</w:t>
-      </w:r>
-      <w:r>
-        <w:rPr>
-          <w:b/>
-        </w:rPr>
-        <w:t>(</w:t>
-      </w:r>
-      <w:r>
-        <w:rPr>
-          <w:b/>
-        </w:rPr>
-        <w:t>s</w:t>
-      </w:r>
-      <w:r>
-        <w:rPr>
-          <w:b/>
-        </w:rPr>
-        <w:t>)</w:t>
-      </w:r>
-      <w:r>
-        <w:rPr>
-          <w:b/>
-        </w:rPr>
-        <w:t xml:space="preserve">: </w:t>
-      </w:r>
-      <w:r>
-        <w:rPr>
-          <w:b/>
-        </w:rPr>
-        <w:t>POST, GET</w:t>
-      </w:r>
-    </w:p>
-    <w:p>
-      <w:r>
-        <w:t>https://my.api.com/oauth/access_token?grant_type=refresh_token&amp;refresh_token=&lt;refresh_token&gt;&amp;client_id=&lt;client_id&gt;&amp;client_secret=&lt;client_secret&gt;</w:t>
-      </w:r>
-    </w:p>
-    <w:p>
-      <w:pPr>
-        <w:pStyle w:val="Heading1"/>
-      </w:pPr>
-      <w:r>
-        <w:t>De-authorize User</w:t>
-      </w:r>
-    </w:p>
-    <w:p>
-      <w:pPr>
-        <w:rPr>
-          <w:b/>
-        </w:rPr>
-      </w:pPr>
-      <w:r>
-        <w:rPr>
-          <w:b/>
-        </w:rPr>
-        <w:t>Allowed Method</w:t>
-      </w:r>
-      <w:r>
-        <w:rPr>
-          <w:b/>
-        </w:rPr>
-        <w:t>(</w:t>
-      </w:r>
-      <w:r>
-        <w:rPr>
-          <w:b/>
-        </w:rPr>
-        <w:t>s</w:t>
-      </w:r>
-      <w:r>
-        <w:rPr>
-          <w:b/>
-        </w:rPr>
-        <w:t>)</w:t>
-      </w:r>
-      <w:r>
-        <w:rPr>
-          <w:b/>
-        </w:rPr>
-        <w:t xml:space="preserve">: </w:t>
-      </w:r>
-      <w:r>
-        <w:rPr>
-          <w:b/>
-        </w:rPr>
-        <w:t>POST, GET</w:t>
-      </w:r>
-    </w:p>
-    <w:p>
-      <w:r>
-        <w:t>https://my.api.com/oauth/deauthorize?access_token=&lt;access_token&gt;</w:t>
-      </w:r>
-    </w:p>
-    <w:p>
-      <w:pPr>
-        <w:pStyle w:val="Heading1"/>
-      </w:pPr>
-      <w:r>
-        <w:t>Test API Call</w:t>
-      </w:r>
-    </w:p>
-    <w:p>
-      <w:pPr>
-        <w:rPr>
-          <w:b/>
-        </w:rPr>
-      </w:pPr>
-      <w:r>
-        <w:rPr>
-          <w:b/>
-        </w:rPr>
-        <w:t>Allowed Method</w:t>
-      </w:r>
-      <w:r>
-        <w:rPr>
-          <w:b/>
-        </w:rPr>
-        <w:t>(</w:t>
-      </w:r>
-      <w:r>
-        <w:rPr>
-          <w:b/>
-        </w:rPr>
-        <w:t>s</w:t>
-      </w:r>
-      <w:r>
-        <w:rPr>
-          <w:b/>
-        </w:rPr>
-        <w:t>)</w:t>
-      </w:r>
-      <w:r>
-        <w:rPr>
-          <w:b/>
-        </w:rPr>
-        <w:t xml:space="preserve">: </w:t>
-      </w:r>
-      <w:r>
-        <w:rPr>
-          <w:b/>
-        </w:rPr>
-        <w:t>POST, GET</w:t>
-      </w:r>
-    </w:p>
-    <w:p>
-      <w:r>
-        <w:t>https://my.api.com/v1/user/profile?access_</w:t>
+        <w:t xml:space="preserve">             'last_name': 'T</w:t>
+      </w:r>
+      <w:r>
+        <w:t>ariq',</w:t>
+      </w:r>
+    </w:p>
+    <w:p>
+      <w:r>
+        <w:t xml:space="preserve">             'location': '</w:t>
+      </w:r>
+      <w:r>
+        <w:t>Manchester</w:t>
+      </w:r>
+      <w:r>
+        <w:t>',</w:t>
+      </w:r>
+    </w:p>
+    <w:p>
+      <w:r>
+        <w:t xml:space="preserve">             'gender': 'm',</w:t>
+      </w:r>
+    </w:p>
+    <w:p>
+      <w:r>
+        <w:t xml:space="preserve">             'dob': '1986-05-18',</w:t>
+      </w:r>
+    </w:p>
+    <w:p>
+      <w:r>
+        <w:t xml:space="preserve">            }</w:t>
+      </w:r>
+    </w:p>
+    <w:p>
+      <w:r>
+        <w:t xml:space="preserve">data = {'access_token': </w:t>
+      </w:r>
+      <w:r>
+        <w:t>&lt;access_token&gt;</w:t>
+      </w:r>
+      <w:r>
+        <w:t>, "fields": db_fields}</w:t>
+      </w:r>
+    </w:p>
+    <w:p>
+      <w:r>
+        <w:t>data = json.dumps(data)</w:t>
+      </w:r>
+    </w:p>
+    <w:p>
+      <w:r>
+        <w:t>headers = {'Content-Type': 'application/json'}</w:t>
+      </w:r>
+    </w:p>
+    <w:p>
+      <w:r>
+        <w:t>response = requests.put('https://</w:t>
+      </w:r>
+      <w:r>
+        <w:t>my.api.com</w:t>
+      </w:r>
+      <w:r>
+        <w:t>/v1/users', headers=headers, data=data, verify=False)</w:t>
+      </w:r>
+    </w:p>
+    <w:p>
+      <w:pPr>
+        <w:rPr>
+          <w:b/>
+        </w:rPr>
+      </w:pPr>
+      <w:r>
+        <w:rPr>
+          <w:b/>
+        </w:rPr>
+        <w:t>GET profile info - other</w:t>
+      </w:r>
+    </w:p>
+    <w:p>
+      <w:r>
+        <w:t>https://</w:t>
+      </w:r>
+      <w:r>
+        <w:t>my.api.com</w:t>
+      </w:r>
+      <w:r>
+        <w:t>/v1/users/haseeb?access_token=</w:t>
+      </w:r>
+      <w:r>
+        <w:t>&lt;access_token</w:t>
       </w:r>
       <w:bookmarkStart w:id="0" w:name="_GoBack"/>
       <w:bookmarkEnd w:id="0"/>
       <w:r>
-        <w:t>token=&lt;access_token&gt;</w:t>
+        <w:t>&gt;</w:t>
+      </w:r>
+      <w:r>
+        <w:t>&amp;field=username&amp;field=first_name</w:t>
       </w:r>
     </w:p>
     <w:sectPr>
@@ -1383,6 +1417,7 @@
   <w:style w:type="character" w:default="1" w:styleId="DefaultParagraphFont">
     <w:name w:val="Default Paragraph Font"/>
     <w:uiPriority w:val="1"/>
+    <w:semiHidden/>
     <w:unhideWhenUsed/>
   </w:style>
   <w:style w:type="table" w:default="1" w:styleId="TableNormal">
@@ -1718,6 +1753,7 @@
   <w:style w:type="character" w:default="1" w:styleId="DefaultParagraphFont">
     <w:name w:val="Default Paragraph Font"/>
     <w:uiPriority w:val="1"/>
+    <w:semiHidden/>
     <w:unhideWhenUsed/>
   </w:style>
   <w:style w:type="table" w:default="1" w:styleId="TableNormal">

</xml_diff>